<commit_message>
Nothing to worry about (Just a typo)
</commit_message>
<xml_diff>
--- a/Docs/Tester/Προσωπικό ημερολόγιο ελεγκτή (Αθανάσιος Μελισσός 4375).docx
+++ b/Docs/Tester/Προσωπικό ημερολόγιο ελεγκτή (Αθανάσιος Μελισσός 4375).docx
@@ -33,25 +33,7 @@
           <w:sz w:val="24"/>
           <w:szCs w:val="24"/>
         </w:rPr>
-        <w:t xml:space="preserve"> ελεγκτή (Αθανάσιος </w:t>
-      </w:r>
-      <w:proofErr w:type="spellStart"/>
-      <w:r>
-        <w:rPr>
-          <w:rFonts w:ascii="Times New Roman" w:hAnsi="Times New Roman" w:cs="Times New Roman"/>
-          <w:sz w:val="24"/>
-          <w:szCs w:val="24"/>
-        </w:rPr>
-        <w:t>Μελισσός</w:t>
-      </w:r>
-      <w:proofErr w:type="spellEnd"/>
-      <w:r>
-        <w:rPr>
-          <w:rFonts w:ascii="Times New Roman" w:hAnsi="Times New Roman" w:cs="Times New Roman"/>
-          <w:sz w:val="24"/>
-          <w:szCs w:val="24"/>
-        </w:rPr>
-        <w:t>).</w:t>
+        <w:t xml:space="preserve"> ελεγκτή (Αθανάσιος Μελισσός).</w:t>
       </w:r>
     </w:p>
     <w:p>
@@ -170,25 +152,7 @@
           <w:sz w:val="24"/>
           <w:szCs w:val="24"/>
         </w:rPr>
-        <w:t xml:space="preserve"> και ένας </w:t>
-      </w:r>
-      <w:proofErr w:type="spellStart"/>
-      <w:r>
-        <w:rPr>
-          <w:rFonts w:ascii="Times New Roman" w:hAnsi="Times New Roman" w:cs="Times New Roman"/>
-          <w:sz w:val="24"/>
-          <w:szCs w:val="24"/>
-        </w:rPr>
-        <w:t>πρότζεκτ</w:t>
-      </w:r>
-      <w:proofErr w:type="spellEnd"/>
-      <w:r>
-        <w:rPr>
-          <w:rFonts w:ascii="Times New Roman" w:hAnsi="Times New Roman" w:cs="Times New Roman"/>
-          <w:sz w:val="24"/>
-          <w:szCs w:val="24"/>
-        </w:rPr>
-        <w:t xml:space="preserve"> μάνατζερ. Η επιλογή δόθηκε στα μέλη από την πρώτη ημέρα κατόπιν συνεννόησης αυτών και επέλεξα τον ρόλο του ελεγκτή του έργου όπου θα έχω την ευθύνη και καθήκον μου τον έλεγχο την εφαρμογής αλλά και την ενημέρωση των μ</w:t>
+        <w:t xml:space="preserve"> και ένας πρότζεκτ μάνατζερ. Η επιλογή δόθηκε στα μέλη από την πρώτη ημέρα κατόπιν συνεννόησης αυτών και επέλεξα τον ρόλο του ελεγκτή του έργου όπου θα έχω την ευθύνη και καθήκον μου τον έλεγχο την εφαρμογής αλλά και την ενημέρωση των μ</w:t>
       </w:r>
       <w:r>
         <w:rPr>
@@ -290,7 +254,16 @@
           <w:szCs w:val="24"/>
           <w:lang w:val="en-US"/>
         </w:rPr>
-        <w:t>scram</w:t>
+        <w:t>scru</w:t>
+      </w:r>
+      <w:r>
+        <w:rPr>
+          <w:rFonts w:ascii="Times New Roman" w:hAnsi="Times New Roman" w:cs="Times New Roman"/>
+          <w:sz w:val="24"/>
+          <w:szCs w:val="24"/>
+          <w:lang w:val="en-US"/>
+        </w:rPr>
+        <w:t>m</w:t>
       </w:r>
       <w:r>
         <w:rPr>
@@ -372,25 +345,7 @@
           <w:sz w:val="24"/>
           <w:szCs w:val="24"/>
         </w:rPr>
-        <w:t xml:space="preserve">. Ο ρόλος του ελεγκτή θα είναι η δοκιμές πάνω σε αυτά τα δύο διαφορετικά μέρη της εφαρμογής </w:t>
-      </w:r>
-      <w:proofErr w:type="spellStart"/>
-      <w:r>
-        <w:rPr>
-          <w:rFonts w:ascii="Times New Roman" w:hAnsi="Times New Roman" w:cs="Times New Roman"/>
-          <w:sz w:val="24"/>
-          <w:szCs w:val="24"/>
-        </w:rPr>
-        <w:t>πρίν</w:t>
-      </w:r>
-      <w:proofErr w:type="spellEnd"/>
-      <w:r>
-        <w:rPr>
-          <w:rFonts w:ascii="Times New Roman" w:hAnsi="Times New Roman" w:cs="Times New Roman"/>
-          <w:sz w:val="24"/>
-          <w:szCs w:val="24"/>
-        </w:rPr>
-        <w:t xml:space="preserve"> και μετά την συγχώνευση.</w:t>
+        <w:t>. Ο ρόλος του ελεγκτή θα είναι η δοκιμές πάνω σε αυτά τα δύο διαφορετικά μέρη της εφαρμογής πρίν και μετά την συγχώνευση.</w:t>
       </w:r>
     </w:p>
     <w:sectPr>

</xml_diff>